<commit_message>
Controladores y Modelos terminados
</commit_message>
<xml_diff>
--- a/DOCUMENTACION/Documentación Sindicato.docx
+++ b/DOCUMENTACION/Documentación Sindicato.docx
@@ -4112,11 +4112,9 @@
       <w:r>
         <w:t xml:space="preserve">para el control del Sindicato de Transporte 27 de </w:t>
       </w:r>
-      <w:proofErr w:type="gramStart"/>
       <w:r>
         <w:t>Diciembre</w:t>
       </w:r>
-      <w:proofErr w:type="gramEnd"/>
       <w:r>
         <w:t xml:space="preserve"> ubicada en la ciudad de Villamontes.</w:t>
       </w:r>
@@ -4397,7 +4395,13 @@
         </w:numPr>
       </w:pPr>
       <w:r>
-        <w:t>Gestionar tipo_personal</w:t>
+        <w:t>Gestionar tipo</w:t>
+      </w:r>
+      <w:r>
+        <w:t xml:space="preserve"> </w:t>
+      </w:r>
+      <w:r>
+        <w:t>personal</w:t>
       </w:r>
     </w:p>
     <w:p>
@@ -13672,8 +13676,11 @@
         <w:pStyle w:val="Ttulo2"/>
       </w:pPr>
       <w:r>
+        <w:rPr>
+          <w:caps w:val="0"/>
+        </w:rPr>
         <w:lastRenderedPageBreak/>
-        <w:t>Realización de los casos de uso - Análisis.</w:t>
+        <w:t>REALIZACIÓN DE LOS CASOS DE USO - ANÁLISIS.</w:t>
       </w:r>
     </w:p>
     <w:p>
@@ -13690,13 +13697,7 @@
         </w:numPr>
       </w:pPr>
       <w:r>
-        <w:t xml:space="preserve">Diagrama de colaboración. Los diagramas de colaboración muestran la forma en que los objetos colaboran entre sí. Muestra los objetos junto con los mensajes que se envían entre ellos, estos diagramas destacan el contexto y organización general </w:t>
-      </w:r>
-      <w:r>
-        <w:t>de los</w:t>
-      </w:r>
-      <w:r>
-        <w:t xml:space="preserve"> objetos que interactúan.</w:t>
+        <w:t>Diagrama de colaboración. Los diagramas de colaboración muestran la forma en que los objetos colaboran entre sí. Muestra los objetos junto con los mensajes que se envían entre ellos, estos diagramas destacan el contexto y organización general de los objetos que interactúan.</w:t>
       </w:r>
     </w:p>
     <w:p>
@@ -13734,6 +13735,9 @@
         <w:jc w:val="center"/>
       </w:pPr>
       <w:r>
+        <w:rPr>
+          <w:noProof/>
+        </w:rPr>
         <w:drawing>
           <wp:inline distT="0" distB="0" distL="0" distR="0" wp14:anchorId="4BC61845" wp14:editId="099DE084">
             <wp:extent cx="866896" cy="657317"/>
@@ -13789,6 +13793,9 @@
         <w:jc w:val="center"/>
       </w:pPr>
       <w:r>
+        <w:rPr>
+          <w:noProof/>
+        </w:rPr>
         <w:drawing>
           <wp:inline distT="0" distB="0" distL="0" distR="0" wp14:anchorId="09090ED3" wp14:editId="3B8A7504">
             <wp:extent cx="933580" cy="581106"/>
@@ -13835,16 +13842,7 @@
         </w:numPr>
       </w:pPr>
       <w:r>
-        <w:t>C</w:t>
-      </w:r>
-      <w:r>
-        <w:t>lases   de   Control:   Representa</w:t>
-      </w:r>
-      <w:r>
-        <w:t xml:space="preserve"> coordinación, secuencia</w:t>
-      </w:r>
-      <w:r>
-        <w:t xml:space="preserve">   y   transacción. (Controlador)</w:t>
+        <w:t>Clases   de   Control:   Representa coordinación, secuencia   y   transacción. (Controlador)</w:t>
       </w:r>
     </w:p>
     <w:p>
@@ -13853,6 +13851,9 @@
         <w:jc w:val="center"/>
       </w:pPr>
       <w:r>
+        <w:rPr>
+          <w:noProof/>
+        </w:rPr>
         <w:drawing>
           <wp:inline distT="0" distB="0" distL="0" distR="0" wp14:anchorId="09F982E7" wp14:editId="441F93B6">
             <wp:extent cx="924054" cy="609685"/>
@@ -13904,23 +13905,84 @@
         <w:pStyle w:val="Ttulo2"/>
       </w:pPr>
       <w:r>
+        <w:rPr>
+          <w:caps w:val="0"/>
+        </w:rPr>
         <w:lastRenderedPageBreak/>
-        <w:t>Análisis de casos de uso</w:t>
-      </w:r>
-    </w:p>
-    <w:p>
-      <w:pPr>
-        <w:pStyle w:val="Ttulo3"/>
-      </w:pPr>
-      <w:r>
-        <w:t>Caso de uso Iniciar sesión.</w:t>
-      </w:r>
-    </w:p>
-    <w:p/>
-    <w:p>
-      <w:pPr>
-        <w:spacing w:line="252" w:lineRule="auto"/>
-        <w:ind w:firstLine="0"/>
+        <w:t>ANÁLISIS DE CASOS DE USO</w:t>
+      </w:r>
+    </w:p>
+    <w:p>
+      <w:r>
+        <w:t>Se analizan los casos de para determinar las iteraciones entre objetos y los mensajes de acciones que existen entre ellos</w:t>
+      </w:r>
+      <w:r>
+        <w:t>. Los beneficios de este análisis son:</w:t>
+      </w:r>
+    </w:p>
+    <w:p>
+      <w:pPr>
+        <w:pStyle w:val="Prrafodelista"/>
+        <w:numPr>
+          <w:ilvl w:val="0"/>
+          <w:numId w:val="39"/>
+        </w:numPr>
+        <w:spacing w:after="200"/>
+      </w:pPr>
+      <w:r>
+        <w:t>Identificar las clases del diseño y/o los subsistemas cuyas instancias son necesarias para llevar a cabo el flujo de sucesos del caso de uso.</w:t>
+      </w:r>
+    </w:p>
+    <w:p>
+      <w:pPr>
+        <w:pStyle w:val="Prrafodelista"/>
+        <w:numPr>
+          <w:ilvl w:val="0"/>
+          <w:numId w:val="39"/>
+        </w:numPr>
+        <w:spacing w:after="200"/>
+      </w:pPr>
+      <w:r>
+        <w:t>Distribuir el comportamiento del caso de uso entre los objetivos del diseño que interactúan y/o entre los subsistemas participantes</w:t>
+      </w:r>
+    </w:p>
+    <w:p>
+      <w:pPr>
+        <w:pStyle w:val="Prrafodelista"/>
+        <w:numPr>
+          <w:ilvl w:val="0"/>
+          <w:numId w:val="39"/>
+        </w:numPr>
+        <w:spacing w:after="200"/>
+      </w:pPr>
+      <w:r>
+        <w:t>Definir los requisitos sobre las operaciones de las clases del diseño y sobre los subsistemas y sus interfaces</w:t>
+      </w:r>
+    </w:p>
+    <w:p>
+      <w:pPr>
+        <w:pStyle w:val="Prrafodelista"/>
+        <w:numPr>
+          <w:ilvl w:val="0"/>
+          <w:numId w:val="39"/>
+        </w:numPr>
+        <w:spacing w:after="200"/>
+      </w:pPr>
+      <w:r>
+        <w:t>Capturar los requisitos de implementación de los casos de uso</w:t>
+      </w:r>
+    </w:p>
+    <w:p>
+      <w:r>
+        <w:t>A continuación, especificamos cada caso de uso a través de diagramas de colaboración.</w:t>
+      </w:r>
+    </w:p>
+    <w:p>
+      <w:pPr>
+        <w:rPr>
+          <w:szCs w:val="20"/>
+          <w:lang w:eastAsia="es-CL"/>
+        </w:rPr>
       </w:pPr>
       <w:r>
         <w:br w:type="page"/>
@@ -16142,6 +16204,92 @@
     </w:lvl>
   </w:abstractNum>
   <w:abstractNum w:abstractNumId="19" w15:restartNumberingAfterBreak="0">
+    <w:nsid w:val="47944C92"/>
+    <w:multiLevelType w:val="hybridMultilevel"/>
+    <w:tmpl w:val="87DEFB10"/>
+    <w:lvl w:ilvl="0" w:tplc="400A0017">
+      <w:start w:val="1"/>
+      <w:numFmt w:val="lowerLetter"/>
+      <w:lvlText w:val="%1)"/>
+      <w:lvlJc w:val="left"/>
+      <w:pPr>
+        <w:ind w:left="1440" w:hanging="360"/>
+      </w:pPr>
+    </w:lvl>
+    <w:lvl w:ilvl="1" w:tplc="400A0019" w:tentative="1">
+      <w:start w:val="1"/>
+      <w:numFmt w:val="lowerLetter"/>
+      <w:lvlText w:val="%2."/>
+      <w:lvlJc w:val="left"/>
+      <w:pPr>
+        <w:ind w:left="2160" w:hanging="360"/>
+      </w:pPr>
+    </w:lvl>
+    <w:lvl w:ilvl="2" w:tplc="400A001B" w:tentative="1">
+      <w:start w:val="1"/>
+      <w:numFmt w:val="lowerRoman"/>
+      <w:lvlText w:val="%3."/>
+      <w:lvlJc w:val="right"/>
+      <w:pPr>
+        <w:ind w:left="2880" w:hanging="180"/>
+      </w:pPr>
+    </w:lvl>
+    <w:lvl w:ilvl="3" w:tplc="400A000F" w:tentative="1">
+      <w:start w:val="1"/>
+      <w:numFmt w:val="decimal"/>
+      <w:lvlText w:val="%4."/>
+      <w:lvlJc w:val="left"/>
+      <w:pPr>
+        <w:ind w:left="3600" w:hanging="360"/>
+      </w:pPr>
+    </w:lvl>
+    <w:lvl w:ilvl="4" w:tplc="400A0019" w:tentative="1">
+      <w:start w:val="1"/>
+      <w:numFmt w:val="lowerLetter"/>
+      <w:lvlText w:val="%5."/>
+      <w:lvlJc w:val="left"/>
+      <w:pPr>
+        <w:ind w:left="4320" w:hanging="360"/>
+      </w:pPr>
+    </w:lvl>
+    <w:lvl w:ilvl="5" w:tplc="400A001B" w:tentative="1">
+      <w:start w:val="1"/>
+      <w:numFmt w:val="lowerRoman"/>
+      <w:lvlText w:val="%6."/>
+      <w:lvlJc w:val="right"/>
+      <w:pPr>
+        <w:ind w:left="5040" w:hanging="180"/>
+      </w:pPr>
+    </w:lvl>
+    <w:lvl w:ilvl="6" w:tplc="400A000F" w:tentative="1">
+      <w:start w:val="1"/>
+      <w:numFmt w:val="decimal"/>
+      <w:lvlText w:val="%7."/>
+      <w:lvlJc w:val="left"/>
+      <w:pPr>
+        <w:ind w:left="5760" w:hanging="360"/>
+      </w:pPr>
+    </w:lvl>
+    <w:lvl w:ilvl="7" w:tplc="400A0019" w:tentative="1">
+      <w:start w:val="1"/>
+      <w:numFmt w:val="lowerLetter"/>
+      <w:lvlText w:val="%8."/>
+      <w:lvlJc w:val="left"/>
+      <w:pPr>
+        <w:ind w:left="6480" w:hanging="360"/>
+      </w:pPr>
+    </w:lvl>
+    <w:lvl w:ilvl="8" w:tplc="400A001B" w:tentative="1">
+      <w:start w:val="1"/>
+      <w:numFmt w:val="lowerRoman"/>
+      <w:lvlText w:val="%9."/>
+      <w:lvlJc w:val="right"/>
+      <w:pPr>
+        <w:ind w:left="7200" w:hanging="180"/>
+      </w:pPr>
+    </w:lvl>
+  </w:abstractNum>
+  <w:abstractNum w:abstractNumId="20" w15:restartNumberingAfterBreak="0">
     <w:nsid w:val="4CE64DDB"/>
     <w:multiLevelType w:val="hybridMultilevel"/>
     <w:tmpl w:val="106C760C"/>
@@ -16254,7 +16402,7 @@
       </w:rPr>
     </w:lvl>
   </w:abstractNum>
-  <w:abstractNum w:abstractNumId="20" w15:restartNumberingAfterBreak="0">
+  <w:abstractNum w:abstractNumId="21" w15:restartNumberingAfterBreak="0">
     <w:nsid w:val="4EA13496"/>
     <w:multiLevelType w:val="hybridMultilevel"/>
     <w:tmpl w:val="0534F82E"/>
@@ -16367,7 +16515,7 @@
       </w:rPr>
     </w:lvl>
   </w:abstractNum>
-  <w:abstractNum w:abstractNumId="21" w15:restartNumberingAfterBreak="0">
+  <w:abstractNum w:abstractNumId="22" w15:restartNumberingAfterBreak="0">
     <w:nsid w:val="4FC50029"/>
     <w:multiLevelType w:val="hybridMultilevel"/>
     <w:tmpl w:val="B38ECBB8"/>
@@ -16480,7 +16628,7 @@
       </w:rPr>
     </w:lvl>
   </w:abstractNum>
-  <w:abstractNum w:abstractNumId="22" w15:restartNumberingAfterBreak="0">
+  <w:abstractNum w:abstractNumId="23" w15:restartNumberingAfterBreak="0">
     <w:nsid w:val="516545CE"/>
     <w:multiLevelType w:val="hybridMultilevel"/>
     <w:tmpl w:val="4308DEA0"/>
@@ -16566,7 +16714,7 @@
       </w:pPr>
     </w:lvl>
   </w:abstractNum>
-  <w:abstractNum w:abstractNumId="23" w15:restartNumberingAfterBreak="0">
+  <w:abstractNum w:abstractNumId="24" w15:restartNumberingAfterBreak="0">
     <w:nsid w:val="525B3443"/>
     <w:multiLevelType w:val="hybridMultilevel"/>
     <w:tmpl w:val="3F9E20F6"/>
@@ -16679,7 +16827,7 @@
       </w:rPr>
     </w:lvl>
   </w:abstractNum>
-  <w:abstractNum w:abstractNumId="24" w15:restartNumberingAfterBreak="0">
+  <w:abstractNum w:abstractNumId="25" w15:restartNumberingAfterBreak="0">
     <w:nsid w:val="5DEF76E2"/>
     <w:multiLevelType w:val="hybridMultilevel"/>
     <w:tmpl w:val="746E2E8E"/>
@@ -16792,7 +16940,7 @@
       </w:rPr>
     </w:lvl>
   </w:abstractNum>
-  <w:abstractNum w:abstractNumId="25" w15:restartNumberingAfterBreak="0">
+  <w:abstractNum w:abstractNumId="26" w15:restartNumberingAfterBreak="0">
     <w:nsid w:val="604C1E78"/>
     <w:multiLevelType w:val="hybridMultilevel"/>
     <w:tmpl w:val="D414AF48"/>
@@ -16905,7 +17053,7 @@
       </w:rPr>
     </w:lvl>
   </w:abstractNum>
-  <w:abstractNum w:abstractNumId="26" w15:restartNumberingAfterBreak="0">
+  <w:abstractNum w:abstractNumId="27" w15:restartNumberingAfterBreak="0">
     <w:nsid w:val="614D110C"/>
     <w:multiLevelType w:val="hybridMultilevel"/>
     <w:tmpl w:val="785A77D2"/>
@@ -17018,7 +17166,7 @@
       </w:rPr>
     </w:lvl>
   </w:abstractNum>
-  <w:abstractNum w:abstractNumId="27" w15:restartNumberingAfterBreak="0">
+  <w:abstractNum w:abstractNumId="28" w15:restartNumberingAfterBreak="0">
     <w:nsid w:val="62814723"/>
     <w:multiLevelType w:val="multilevel"/>
     <w:tmpl w:val="DA2AFFB2"/>
@@ -17107,7 +17255,7 @@
       </w:pPr>
     </w:lvl>
   </w:abstractNum>
-  <w:abstractNum w:abstractNumId="28" w15:restartNumberingAfterBreak="0">
+  <w:abstractNum w:abstractNumId="29" w15:restartNumberingAfterBreak="0">
     <w:nsid w:val="64485BEF"/>
     <w:multiLevelType w:val="hybridMultilevel"/>
     <w:tmpl w:val="FA4AA39A"/>
@@ -17221,7 +17369,7 @@
       </w:rPr>
     </w:lvl>
   </w:abstractNum>
-  <w:abstractNum w:abstractNumId="29" w15:restartNumberingAfterBreak="0">
+  <w:abstractNum w:abstractNumId="30" w15:restartNumberingAfterBreak="0">
     <w:nsid w:val="64916C85"/>
     <w:multiLevelType w:val="hybridMultilevel"/>
     <w:tmpl w:val="DFE4B2D0"/>
@@ -17334,7 +17482,7 @@
       </w:rPr>
     </w:lvl>
   </w:abstractNum>
-  <w:abstractNum w:abstractNumId="30" w15:restartNumberingAfterBreak="0">
+  <w:abstractNum w:abstractNumId="31" w15:restartNumberingAfterBreak="0">
     <w:nsid w:val="6E92298E"/>
     <w:multiLevelType w:val="hybridMultilevel"/>
     <w:tmpl w:val="E9E22F80"/>
@@ -17447,7 +17595,7 @@
       </w:rPr>
     </w:lvl>
   </w:abstractNum>
-  <w:abstractNum w:abstractNumId="31" w15:restartNumberingAfterBreak="0">
+  <w:abstractNum w:abstractNumId="32" w15:restartNumberingAfterBreak="0">
     <w:nsid w:val="7858230A"/>
     <w:multiLevelType w:val="hybridMultilevel"/>
     <w:tmpl w:val="D294EE3C"/>
@@ -17560,7 +17708,7 @@
       </w:rPr>
     </w:lvl>
   </w:abstractNum>
-  <w:abstractNum w:abstractNumId="32" w15:restartNumberingAfterBreak="0">
+  <w:abstractNum w:abstractNumId="33" w15:restartNumberingAfterBreak="0">
     <w:nsid w:val="793B1921"/>
     <w:multiLevelType w:val="hybridMultilevel"/>
     <w:tmpl w:val="3C68E050"/>
@@ -17674,7 +17822,7 @@
       </w:rPr>
     </w:lvl>
   </w:abstractNum>
-  <w:abstractNum w:abstractNumId="33" w15:restartNumberingAfterBreak="0">
+  <w:abstractNum w:abstractNumId="34" w15:restartNumberingAfterBreak="0">
     <w:nsid w:val="7D3666B3"/>
     <w:multiLevelType w:val="hybridMultilevel"/>
     <w:tmpl w:val="5C8A7B5C"/>
@@ -17787,7 +17935,7 @@
       </w:rPr>
     </w:lvl>
   </w:abstractNum>
-  <w:abstractNum w:abstractNumId="34" w15:restartNumberingAfterBreak="0">
+  <w:abstractNum w:abstractNumId="35" w15:restartNumberingAfterBreak="0">
     <w:nsid w:val="7DEA4F0A"/>
     <w:multiLevelType w:val="hybridMultilevel"/>
     <w:tmpl w:val="1070E31C"/>
@@ -17873,7 +18021,7 @@
       </w:pPr>
     </w:lvl>
   </w:abstractNum>
-  <w:abstractNum w:abstractNumId="35" w15:restartNumberingAfterBreak="0">
+  <w:abstractNum w:abstractNumId="36" w15:restartNumberingAfterBreak="0">
     <w:nsid w:val="7E0D7BFA"/>
     <w:multiLevelType w:val="hybridMultilevel"/>
     <w:tmpl w:val="F858046C"/>
@@ -17990,37 +18138,37 @@
     <w:abstractNumId w:val="17"/>
   </w:num>
   <w:num w:numId="2" w16cid:durableId="694112864">
-    <w:abstractNumId w:val="29"/>
+    <w:abstractNumId w:val="30"/>
   </w:num>
   <w:num w:numId="3" w16cid:durableId="812984086">
     <w:abstractNumId w:val="13"/>
   </w:num>
   <w:num w:numId="4" w16cid:durableId="524251793">
-    <w:abstractNumId w:val="34"/>
+    <w:abstractNumId w:val="35"/>
   </w:num>
   <w:num w:numId="5" w16cid:durableId="298728808">
     <w:abstractNumId w:val="3"/>
   </w:num>
   <w:num w:numId="6" w16cid:durableId="622156341">
-    <w:abstractNumId w:val="33"/>
+    <w:abstractNumId w:val="34"/>
   </w:num>
   <w:num w:numId="7" w16cid:durableId="724842129">
     <w:abstractNumId w:val="7"/>
   </w:num>
   <w:num w:numId="8" w16cid:durableId="1700625094">
-    <w:abstractNumId w:val="21"/>
+    <w:abstractNumId w:val="22"/>
   </w:num>
   <w:num w:numId="9" w16cid:durableId="2113355105">
-    <w:abstractNumId w:val="20"/>
+    <w:abstractNumId w:val="21"/>
   </w:num>
   <w:num w:numId="10" w16cid:durableId="2091846344">
     <w:abstractNumId w:val="15"/>
   </w:num>
   <w:num w:numId="11" w16cid:durableId="1361131008">
-    <w:abstractNumId w:val="25"/>
+    <w:abstractNumId w:val="26"/>
   </w:num>
   <w:num w:numId="12" w16cid:durableId="1232547254">
-    <w:abstractNumId w:val="19"/>
+    <w:abstractNumId w:val="20"/>
   </w:num>
   <w:num w:numId="13" w16cid:durableId="1742751122">
     <w:abstractNumId w:val="2"/>
@@ -18029,19 +18177,19 @@
     <w:abstractNumId w:val="0"/>
   </w:num>
   <w:num w:numId="15" w16cid:durableId="1858501635">
-    <w:abstractNumId w:val="24"/>
+    <w:abstractNumId w:val="25"/>
   </w:num>
   <w:num w:numId="16" w16cid:durableId="1568614924">
     <w:abstractNumId w:val="4"/>
   </w:num>
   <w:num w:numId="17" w16cid:durableId="582490755">
-    <w:abstractNumId w:val="22"/>
+    <w:abstractNumId w:val="23"/>
   </w:num>
   <w:num w:numId="18" w16cid:durableId="1129975707">
-    <w:abstractNumId w:val="30"/>
+    <w:abstractNumId w:val="31"/>
   </w:num>
   <w:num w:numId="19" w16cid:durableId="1001080273">
-    <w:abstractNumId w:val="27"/>
+    <w:abstractNumId w:val="28"/>
     <w:lvlOverride w:ilvl="0">
       <w:startOverride w:val="1"/>
     </w:lvlOverride>
@@ -18143,10 +18291,10 @@
     <w:abstractNumId w:val="8"/>
   </w:num>
   <w:num w:numId="26" w16cid:durableId="527724326">
-    <w:abstractNumId w:val="23"/>
+    <w:abstractNumId w:val="24"/>
   </w:num>
   <w:num w:numId="27" w16cid:durableId="1719009485">
-    <w:abstractNumId w:val="26"/>
+    <w:abstractNumId w:val="27"/>
   </w:num>
   <w:num w:numId="28" w16cid:durableId="274488763">
     <w:abstractNumId w:val="6"/>
@@ -18155,10 +18303,10 @@
     <w:abstractNumId w:val="9"/>
   </w:num>
   <w:num w:numId="30" w16cid:durableId="1173909127">
-    <w:abstractNumId w:val="32"/>
+    <w:abstractNumId w:val="33"/>
   </w:num>
   <w:num w:numId="31" w16cid:durableId="840387519">
-    <w:abstractNumId w:val="28"/>
+    <w:abstractNumId w:val="29"/>
   </w:num>
   <w:num w:numId="32" w16cid:durableId="2056537287">
     <w:abstractNumId w:val="5"/>
@@ -18176,10 +18324,13 @@
     <w:abstractNumId w:val="11"/>
   </w:num>
   <w:num w:numId="37" w16cid:durableId="539364125">
-    <w:abstractNumId w:val="31"/>
+    <w:abstractNumId w:val="32"/>
   </w:num>
   <w:num w:numId="38" w16cid:durableId="1199784250">
-    <w:abstractNumId w:val="35"/>
+    <w:abstractNumId w:val="36"/>
+  </w:num>
+  <w:num w:numId="39" w16cid:durableId="616108004">
+    <w:abstractNumId w:val="19"/>
   </w:num>
 </w:numbering>
 </file>
@@ -19034,6 +19185,7 @@
   <w:style w:type="paragraph" w:styleId="Prrafodelista">
     <w:name w:val="List Paragraph"/>
     <w:basedOn w:val="Normal"/>
+    <w:link w:val="PrrafodelistaCar"/>
     <w:uiPriority w:val="34"/>
     <w:qFormat/>
     <w:rsid w:val="0039781B"/>
@@ -20154,6 +20306,18 @@
       <w:szCs w:val="24"/>
     </w:rPr>
   </w:style>
+  <w:style w:type="character" w:customStyle="1" w:styleId="PrrafodelistaCar">
+    <w:name w:val="Párrafo de lista Car"/>
+    <w:basedOn w:val="Fuentedeprrafopredeter"/>
+    <w:link w:val="Prrafodelista"/>
+    <w:uiPriority w:val="34"/>
+    <w:rsid w:val="00B67AA0"/>
+    <w:rPr>
+      <w:rFonts w:ascii="Times New Roman" w:hAnsi="Times New Roman" w:cs="Times New Roman"/>
+      <w:sz w:val="24"/>
+      <w:szCs w:val="24"/>
+    </w:rPr>
+  </w:style>
 </w:styles>
 </file>
 

</xml_diff>

<commit_message>
intercambio propietario x administrador, + cliente
</commit_message>
<xml_diff>
--- a/DOCUMENTACION/Documentación Sindicato.docx
+++ b/DOCUMENTACION/Documentación Sindicato.docx
@@ -4819,7 +4819,15 @@
     </w:p>
     <w:p>
       <w:r>
-        <w:t xml:space="preserve">Sendmail cuenta con algunas funcionalidades para manejo de errores. Por ejemplo, si el estado de salida o Sendmail </w:t>
+        <w:t xml:space="preserve">Sendmail cuenta con algunas funcionalidades para manejo de errores. Por ejemplo, si el estado de salida o </w:t>
+      </w:r>
+      <w:proofErr w:type="spellStart"/>
+      <w:r>
+        <w:t>Sendmail</w:t>
+      </w:r>
+      <w:proofErr w:type="spellEnd"/>
+      <w:r>
+        <w:t xml:space="preserve"> </w:t>
       </w:r>
       <w:proofErr w:type="spellStart"/>
       <w:r>
@@ -5045,15 +5053,7 @@
     </w:p>
     <w:p>
       <w:r>
-        <w:t xml:space="preserve">Cuando configuramos un cliente de correo electrónico como Thunderbird, es totalmente necesario configurar diferentes protocolos relacionados con el correo electrónico, para descargar correctamente todo el correo, pero también para poder enviar correos a través de esta dirección. Generalmente utilizamos servicios de correo electrónico o email como Gmail, Outlook e incluso </w:t>
-      </w:r>
-      <w:proofErr w:type="spellStart"/>
-      <w:r>
-        <w:t>Yahoo</w:t>
-      </w:r>
-      <w:proofErr w:type="spellEnd"/>
-      <w:r>
-        <w:t xml:space="preserve"> entre otros proveedores, todos ellos cuentan con el protocolo POP3 para poder descargar los correos correctamente. </w:t>
+        <w:t xml:space="preserve">Cuando configuramos un cliente de correo electrónico como Thunderbird, es totalmente necesario configurar diferentes protocolos relacionados con el correo electrónico, para descargar correctamente todo el correo, pero también para poder enviar correos a través de esta dirección. Generalmente utilizamos servicios de correo electrónico o email como Gmail, Outlook e incluso Yahoo entre otros proveedores, todos ellos cuentan con el protocolo POP3 para poder descargar los correos correctamente. </w:t>
       </w:r>
     </w:p>
     <w:p>
@@ -5253,7 +5253,7 @@
         </w:numPr>
       </w:pPr>
       <w:r>
-        <w:t>Propietario</w:t>
+        <w:t>Administrador</w:t>
       </w:r>
     </w:p>
     <w:p>
@@ -5262,14 +5262,11 @@
         <w:jc w:val="center"/>
       </w:pPr>
       <w:r>
-        <w:rPr>
-          <w:noProof/>
-        </w:rPr>
         <w:drawing>
-          <wp:inline distT="0" distB="0" distL="0" distR="0" wp14:anchorId="5DFA43B6" wp14:editId="06B62371">
-            <wp:extent cx="754382" cy="838200"/>
-            <wp:effectExtent l="0" t="0" r="7620" b="0"/>
-            <wp:docPr id="231860719" name="Imagen 1"/>
+          <wp:inline distT="0" distB="0" distL="0" distR="0" wp14:anchorId="46F88565" wp14:editId="0FE6F006">
+            <wp:extent cx="859316" cy="1025635"/>
+            <wp:effectExtent l="0" t="0" r="0" b="3175"/>
+            <wp:docPr id="1250500851" name="Imagen 1"/>
             <wp:cNvGraphicFramePr>
               <a:graphicFrameLocks xmlns:a="http://schemas.openxmlformats.org/drawingml/2006/main" noChangeAspect="1"/>
             </wp:cNvGraphicFramePr>
@@ -5277,23 +5274,30 @@
               <a:graphicData uri="http://schemas.openxmlformats.org/drawingml/2006/picture">
                 <pic:pic xmlns:pic="http://schemas.openxmlformats.org/drawingml/2006/picture">
                   <pic:nvPicPr>
-                    <pic:cNvPr id="231860719" name=""/>
+                    <pic:cNvPr id="1250500851" name=""/>
                     <pic:cNvPicPr/>
                   </pic:nvPicPr>
-                  <pic:blipFill>
+                  <pic:blipFill rotWithShape="1">
                     <a:blip r:embed="rId11"/>
-                    <a:stretch>
-                      <a:fillRect/>
-                    </a:stretch>
+                    <a:srcRect l="16868" r="8076"/>
+                    <a:stretch/>
                   </pic:blipFill>
-                  <pic:spPr>
+                  <pic:spPr bwMode="auto">
                     <a:xfrm>
                       <a:off x="0" y="0"/>
-                      <a:ext cx="768885" cy="854314"/>
+                      <a:ext cx="871202" cy="1039822"/>
                     </a:xfrm>
                     <a:prstGeom prst="rect">
                       <a:avLst/>
                     </a:prstGeom>
+                    <a:ln>
+                      <a:noFill/>
+                    </a:ln>
+                    <a:extLst>
+                      <a:ext uri="{53640926-AAD7-44D8-BBD7-CCE9431645EC}">
+                        <a14:shadowObscured xmlns:a14="http://schemas.microsoft.com/office/drawing/2010/main"/>
+                      </a:ext>
+                    </a:extLst>
                   </pic:spPr>
                 </pic:pic>
               </a:graphicData>
@@ -5303,8 +5307,20 @@
       </w:r>
     </w:p>
     <w:p>
-      <w:r>
-        <w:t>Este actor es el que más interactúa con el sistema, se le asigna la mayoría de las funciones en el sistema, encargado de gestionar al personal del sindicato y organizar sus respectivos horarios de trabajo, cuenta con la capacidad para poder administrar y llevar control de la información que maneja el sistema.</w:t>
+      <w:pPr>
+        <w:ind w:firstLine="0"/>
+      </w:pPr>
+      <w:r>
+        <w:t xml:space="preserve">Este actor es el que más interactúa con el sistema, se le asigna la mayoría de las </w:t>
+      </w:r>
+      <w:r>
+        <w:t>funciona</w:t>
+      </w:r>
+      <w:r>
+        <w:t xml:space="preserve">lidades </w:t>
+      </w:r>
+      <w:r>
+        <w:t>en el sistema, encargado de gestionar al personal del sindicato y organizar sus respectivos horarios de trabajo, cuenta con la capacidad para poder administrar y llevar control de la información que maneja el sistema.</w:t>
       </w:r>
     </w:p>
     <w:p>
@@ -5329,9 +5345,9 @@
           <w:noProof/>
         </w:rPr>
         <w:drawing>
-          <wp:inline distT="0" distB="0" distL="0" distR="0" wp14:anchorId="5A7D70BA" wp14:editId="2219CC50">
-            <wp:extent cx="768350" cy="778595"/>
-            <wp:effectExtent l="0" t="0" r="0" b="2540"/>
+          <wp:inline distT="0" distB="0" distL="0" distR="0" wp14:anchorId="5A7D70BA" wp14:editId="34CD3540">
+            <wp:extent cx="892366" cy="904264"/>
+            <wp:effectExtent l="0" t="0" r="3175" b="0"/>
             <wp:docPr id="864019996" name="Imagen 1"/>
             <wp:cNvGraphicFramePr>
               <a:graphicFrameLocks xmlns:a="http://schemas.openxmlformats.org/drawingml/2006/main" noChangeAspect="1"/>
@@ -5352,7 +5368,7 @@
                   <pic:spPr>
                     <a:xfrm>
                       <a:off x="0" y="0"/>
-                      <a:ext cx="781091" cy="791505"/>
+                      <a:ext cx="908849" cy="920966"/>
                     </a:xfrm>
                     <a:prstGeom prst="rect">
                       <a:avLst/>
@@ -5368,12 +5384,34 @@
     <w:p>
       <w:pPr>
         <w:pStyle w:val="Prrafodelista"/>
+        <w:ind w:left="0" w:firstLine="0"/>
       </w:pPr>
       <w:r>
         <w:t xml:space="preserve">Este actor interactúa con el sistema, es el responsable de </w:t>
       </w:r>
       <w:r>
-        <w:t>gestionar información en cuanto a los vehículos, tarifas y las líneas pertenecientes al sindicato de transporte 27 de diciembre.</w:t>
+        <w:t>gestionar información en cuanto a los vehículos,</w:t>
+      </w:r>
+      <w:r>
+        <w:t xml:space="preserve"> personal, mantenimientos, promociones</w:t>
+      </w:r>
+      <w:r>
+        <w:t xml:space="preserve"> tarifas y las líneas pertenecientes al sindicato de transporte 27 de </w:t>
+      </w:r>
+      <w:r>
+        <w:t>diciembre</w:t>
+      </w:r>
+      <w:r>
+        <w:t xml:space="preserve">, podrá tener </w:t>
+      </w:r>
+      <w:r>
+        <w:t>las funcionalidades</w:t>
+      </w:r>
+      <w:r>
+        <w:t xml:space="preserve"> de gestionar a excepción de la acción eliminar, esta acción estará restringida para este actor</w:t>
+      </w:r>
+      <w:r>
+        <w:t>.</w:t>
       </w:r>
     </w:p>
     <w:p>
@@ -5405,10 +5443,11 @@
         <w:rPr>
           <w:noProof/>
         </w:rPr>
+        <w:lastRenderedPageBreak/>
         <w:drawing>
-          <wp:inline distT="0" distB="0" distL="0" distR="0" wp14:anchorId="1AE6BB19" wp14:editId="3A6265E9">
-            <wp:extent cx="854362" cy="762000"/>
-            <wp:effectExtent l="0" t="0" r="3175" b="0"/>
+          <wp:inline distT="0" distB="0" distL="0" distR="0" wp14:anchorId="1AE6BB19" wp14:editId="3B18CDC1">
+            <wp:extent cx="947451" cy="845025"/>
+            <wp:effectExtent l="0" t="0" r="5080" b="0"/>
             <wp:docPr id="906908315" name="Imagen 1"/>
             <wp:cNvGraphicFramePr>
               <a:graphicFrameLocks xmlns:a="http://schemas.openxmlformats.org/drawingml/2006/main" noChangeAspect="1"/>
@@ -5429,7 +5468,7 @@
                   <pic:spPr>
                     <a:xfrm>
                       <a:off x="0" y="0"/>
-                      <a:ext cx="871447" cy="777238"/>
+                      <a:ext cx="968454" cy="863758"/>
                     </a:xfrm>
                     <a:prstGeom prst="rect">
                       <a:avLst/>
@@ -5445,6 +5484,7 @@
     <w:p>
       <w:pPr>
         <w:pStyle w:val="Prrafodelista"/>
+        <w:ind w:left="0" w:firstLine="0"/>
       </w:pPr>
       <w:r>
         <w:t xml:space="preserve">Persona </w:t>
@@ -5460,6 +5500,78 @@
       </w:r>
       <w:r>
         <w:t xml:space="preserve"> con un salario y sus respectivas obligaciones.</w:t>
+      </w:r>
+    </w:p>
+    <w:p>
+      <w:pPr>
+        <w:pStyle w:val="Prrafodelista"/>
+        <w:ind w:left="0" w:firstLine="0"/>
+      </w:pPr>
+    </w:p>
+    <w:p>
+      <w:pPr>
+        <w:pStyle w:val="Prrafodelista"/>
+        <w:numPr>
+          <w:ilvl w:val="0"/>
+          <w:numId w:val="7"/>
+        </w:numPr>
+      </w:pPr>
+      <w:r>
+        <w:t>Cliente</w:t>
+      </w:r>
+    </w:p>
+    <w:p>
+      <w:pPr>
+        <w:pStyle w:val="Prrafodelista"/>
+        <w:ind w:left="1440" w:firstLine="0"/>
+      </w:pPr>
+      <w:r>
+        <w:t xml:space="preserve">                                       </w:t>
+      </w:r>
+      <w:r>
+        <w:drawing>
+          <wp:inline distT="0" distB="0" distL="0" distR="0" wp14:anchorId="0F1BD41B" wp14:editId="33052B98">
+            <wp:extent cx="837282" cy="985661"/>
+            <wp:effectExtent l="0" t="0" r="1270" b="5080"/>
+            <wp:docPr id="1984959054" name="Imagen 1"/>
+            <wp:cNvGraphicFramePr>
+              <a:graphicFrameLocks xmlns:a="http://schemas.openxmlformats.org/drawingml/2006/main" noChangeAspect="1"/>
+            </wp:cNvGraphicFramePr>
+            <a:graphic xmlns:a="http://schemas.openxmlformats.org/drawingml/2006/main">
+              <a:graphicData uri="http://schemas.openxmlformats.org/drawingml/2006/picture">
+                <pic:pic xmlns:pic="http://schemas.openxmlformats.org/drawingml/2006/picture">
+                  <pic:nvPicPr>
+                    <pic:cNvPr id="1984959054" name=""/>
+                    <pic:cNvPicPr/>
+                  </pic:nvPicPr>
+                  <pic:blipFill>
+                    <a:blip r:embed="rId14"/>
+                    <a:stretch>
+                      <a:fillRect/>
+                    </a:stretch>
+                  </pic:blipFill>
+                  <pic:spPr>
+                    <a:xfrm>
+                      <a:off x="0" y="0"/>
+                      <a:ext cx="838747" cy="987385"/>
+                    </a:xfrm>
+                    <a:prstGeom prst="rect">
+                      <a:avLst/>
+                    </a:prstGeom>
+                  </pic:spPr>
+                </pic:pic>
+              </a:graphicData>
+            </a:graphic>
+          </wp:inline>
+        </w:drawing>
+      </w:r>
+    </w:p>
+    <w:p>
+      <w:pPr>
+        <w:ind w:firstLine="0"/>
+      </w:pPr>
+      <w:r>
+        <w:t xml:space="preserve">Este actor interactúa con el sistema haciendo consultas sencillas, no permitiendo que tenga permisos para funcionalidades relevantes del sistema, es decir tendrá restricciones y limitaciones al momento de utilizarlo. </w:t>
       </w:r>
     </w:p>
     <w:p>
@@ -5471,7 +5583,6 @@
         <w:rPr>
           <w:caps w:val="0"/>
         </w:rPr>
-        <w:lastRenderedPageBreak/>
         <w:t>IDENTIFICACIÓN DE CASOS DE USO</w:t>
       </w:r>
       <w:bookmarkEnd w:id="39"/>
@@ -5485,7 +5596,26 @@
         </w:numPr>
       </w:pPr>
       <w:r>
-        <w:t>CU1. Gestión de usuarios (Propietario, secretaria, Chofer).</w:t>
+        <w:t>CU1. Gestión de usuarios (</w:t>
+      </w:r>
+      <w:r>
+        <w:t>Administrador</w:t>
+      </w:r>
+      <w:r>
+        <w:t xml:space="preserve">, secretaria, </w:t>
+      </w:r>
+      <w:proofErr w:type="spellStart"/>
+      <w:proofErr w:type="gramStart"/>
+      <w:r>
+        <w:t>Chofer</w:t>
+      </w:r>
+      <w:r>
+        <w:t>,cliente</w:t>
+      </w:r>
+      <w:proofErr w:type="spellEnd"/>
+      <w:proofErr w:type="gramEnd"/>
+      <w:r>
+        <w:t>).</w:t>
       </w:r>
     </w:p>
     <w:p>
@@ -6001,6 +6131,7 @@
               <w:rPr>
                 <w:rFonts w:ascii="Times New Roman" w:hAnsi="Times New Roman"/>
               </w:rPr>
+              <w:lastRenderedPageBreak/>
               <w:t>R3</w:t>
             </w:r>
           </w:p>
@@ -6823,17 +6954,17 @@
     </w:p>
     <w:p>
       <w:r>
-        <w:t xml:space="preserve">                             </w:t>
-      </w:r>
-      <w:r>
-        <w:rPr>
-          <w:noProof/>
-        </w:rPr>
+        <w:t xml:space="preserve">                </w:t>
+      </w:r>
+      <w:r>
+        <w:t xml:space="preserve">  </w:t>
+      </w:r>
+      <w:r>
         <w:drawing>
-          <wp:inline distT="0" distB="0" distL="0" distR="0" wp14:anchorId="41C64344" wp14:editId="6E0F51BB">
-            <wp:extent cx="2981741" cy="981212"/>
-            <wp:effectExtent l="0" t="0" r="9525" b="9525"/>
-            <wp:docPr id="645288363" name="Imagen 1"/>
+          <wp:inline distT="0" distB="0" distL="0" distR="0" wp14:anchorId="54DC3FEF" wp14:editId="73920C31">
+            <wp:extent cx="3646583" cy="946744"/>
+            <wp:effectExtent l="0" t="0" r="0" b="6350"/>
+            <wp:docPr id="1538020425" name="Imagen 1"/>
             <wp:cNvGraphicFramePr>
               <a:graphicFrameLocks xmlns:a="http://schemas.openxmlformats.org/drawingml/2006/main" noChangeAspect="1"/>
             </wp:cNvGraphicFramePr>
@@ -6841,23 +6972,30 @@
               <a:graphicData uri="http://schemas.openxmlformats.org/drawingml/2006/picture">
                 <pic:pic xmlns:pic="http://schemas.openxmlformats.org/drawingml/2006/picture">
                   <pic:nvPicPr>
-                    <pic:cNvPr id="645288363" name=""/>
+                    <pic:cNvPr id="1538020425" name=""/>
                     <pic:cNvPicPr/>
                   </pic:nvPicPr>
-                  <pic:blipFill>
-                    <a:blip r:embed="rId14"/>
-                    <a:stretch>
-                      <a:fillRect/>
-                    </a:stretch>
+                  <pic:blipFill rotWithShape="1">
+                    <a:blip r:embed="rId15"/>
+                    <a:srcRect l="4818" t="15912" r="6578" b="8083"/>
+                    <a:stretch/>
                   </pic:blipFill>
-                  <pic:spPr>
+                  <pic:spPr bwMode="auto">
                     <a:xfrm>
                       <a:off x="0" y="0"/>
-                      <a:ext cx="2981741" cy="981212"/>
+                      <a:ext cx="3661392" cy="950589"/>
                     </a:xfrm>
                     <a:prstGeom prst="rect">
                       <a:avLst/>
                     </a:prstGeom>
+                    <a:ln>
+                      <a:noFill/>
+                    </a:ln>
+                    <a:extLst>
+                      <a:ext uri="{53640926-AAD7-44D8-BBD7-CCE9431645EC}">
+                        <a14:shadowObscured xmlns:a14="http://schemas.microsoft.com/office/drawing/2010/main"/>
+                      </a:ext>
+                    </a:extLst>
                   </pic:spPr>
                 </pic:pic>
               </a:graphicData>
@@ -6992,10 +7130,7 @@
               <w:pStyle w:val="Sinespaciado"/>
             </w:pPr>
             <w:r>
-              <w:t>P</w:t>
-            </w:r>
-            <w:r>
-              <w:t>ropietario</w:t>
+              <w:t>Administrador</w:t>
             </w:r>
           </w:p>
         </w:tc>
@@ -7082,19 +7217,10 @@
               <w:pStyle w:val="Sinespaciado"/>
             </w:pPr>
             <w:r>
-              <w:t xml:space="preserve">Registrar/modificar/eliminar datos de los usuarios correspondiente que en este caso serán </w:t>
-            </w:r>
-            <w:r>
-              <w:t>3</w:t>
-            </w:r>
-            <w:r>
-              <w:t xml:space="preserve">: propietario, </w:t>
-            </w:r>
-            <w:r>
-              <w:t>secretaria, chofer</w:t>
-            </w:r>
-            <w:r>
-              <w:t>.</w:t>
+              <w:t>Registrar/modificar/eliminar datos de los usuarios correspondient</w:t>
+            </w:r>
+            <w:r>
+              <w:t>e.</w:t>
             </w:r>
           </w:p>
         </w:tc>
@@ -7508,14 +7634,11 @@
         <w:t xml:space="preserve">                         </w:t>
       </w:r>
       <w:r>
-        <w:rPr>
-          <w:noProof/>
-        </w:rPr>
         <w:drawing>
-          <wp:inline distT="0" distB="0" distL="0" distR="0" wp14:anchorId="5EEA994D" wp14:editId="6907FA88">
-            <wp:extent cx="3134162" cy="943107"/>
-            <wp:effectExtent l="0" t="0" r="0" b="9525"/>
-            <wp:docPr id="684661089" name="Imagen 1"/>
+          <wp:inline distT="0" distB="0" distL="0" distR="0" wp14:anchorId="4149B4B3" wp14:editId="43A613B7">
+            <wp:extent cx="3646583" cy="946744"/>
+            <wp:effectExtent l="0" t="0" r="0" b="6350"/>
+            <wp:docPr id="1025131451" name="Imagen 1025131451"/>
             <wp:cNvGraphicFramePr>
               <a:graphicFrameLocks xmlns:a="http://schemas.openxmlformats.org/drawingml/2006/main" noChangeAspect="1"/>
             </wp:cNvGraphicFramePr>
@@ -7523,23 +7646,30 @@
               <a:graphicData uri="http://schemas.openxmlformats.org/drawingml/2006/picture">
                 <pic:pic xmlns:pic="http://schemas.openxmlformats.org/drawingml/2006/picture">
                   <pic:nvPicPr>
-                    <pic:cNvPr id="684661089" name=""/>
+                    <pic:cNvPr id="1538020425" name=""/>
                     <pic:cNvPicPr/>
                   </pic:nvPicPr>
-                  <pic:blipFill>
+                  <pic:blipFill rotWithShape="1">
                     <a:blip r:embed="rId15"/>
-                    <a:stretch>
-                      <a:fillRect/>
-                    </a:stretch>
+                    <a:srcRect l="4818" t="15912" r="6578" b="8083"/>
+                    <a:stretch/>
                   </pic:blipFill>
-                  <pic:spPr>
+                  <pic:spPr bwMode="auto">
                     <a:xfrm>
                       <a:off x="0" y="0"/>
-                      <a:ext cx="3134162" cy="943107"/>
+                      <a:ext cx="3661392" cy="950589"/>
                     </a:xfrm>
                     <a:prstGeom prst="rect">
                       <a:avLst/>
                     </a:prstGeom>
+                    <a:ln>
+                      <a:noFill/>
+                    </a:ln>
+                    <a:extLst>
+                      <a:ext uri="{53640926-AAD7-44D8-BBD7-CCE9431645EC}">
+                        <a14:shadowObscured xmlns:a14="http://schemas.microsoft.com/office/drawing/2010/main"/>
+                      </a:ext>
+                    </a:extLst>
                   </pic:spPr>
                 </pic:pic>
               </a:graphicData>
@@ -7675,7 +7805,7 @@
               <w:pStyle w:val="Sinespaciado"/>
             </w:pPr>
             <w:r>
-              <w:t>Propietario</w:t>
+              <w:t>Administrador</w:t>
             </w:r>
           </w:p>
         </w:tc>
@@ -7714,7 +7844,13 @@
               <w:pStyle w:val="Sinespaciado"/>
             </w:pPr>
             <w:r>
-              <w:t xml:space="preserve">El Propietario será encargado de gestionar </w:t>
+              <w:t>E</w:t>
+            </w:r>
+            <w:r>
+              <w:t>ste actor</w:t>
+            </w:r>
+            <w:r>
+              <w:t xml:space="preserve"> será encargado de gestionar </w:t>
             </w:r>
             <w:r>
               <w:t xml:space="preserve">información de vehículos en el sindicato de transporte. </w:t>
@@ -8204,17 +8340,17 @@
     </w:p>
     <w:p>
       <w:r>
-        <w:t xml:space="preserve">                             </w:t>
-      </w:r>
-      <w:r>
-        <w:rPr>
-          <w:noProof/>
-        </w:rPr>
+        <w:t xml:space="preserve">                     </w:t>
+      </w:r>
+      <w:r>
+        <w:t xml:space="preserve">   </w:t>
+      </w:r>
+      <w:r>
         <w:drawing>
-          <wp:inline distT="0" distB="0" distL="0" distR="0" wp14:anchorId="19315EE0" wp14:editId="39BF4E0E">
-            <wp:extent cx="3286584" cy="1695687"/>
-            <wp:effectExtent l="0" t="0" r="9525" b="0"/>
-            <wp:docPr id="784509165" name="Imagen 1"/>
+          <wp:inline distT="0" distB="0" distL="0" distR="0" wp14:anchorId="6FE7E49E" wp14:editId="18D9BE67">
+            <wp:extent cx="2951848" cy="1211740"/>
+            <wp:effectExtent l="0" t="0" r="1270" b="7620"/>
+            <wp:docPr id="1881786497" name="Imagen 1"/>
             <wp:cNvGraphicFramePr>
               <a:graphicFrameLocks xmlns:a="http://schemas.openxmlformats.org/drawingml/2006/main" noChangeAspect="1"/>
             </wp:cNvGraphicFramePr>
@@ -8222,23 +8358,30 @@
               <a:graphicData uri="http://schemas.openxmlformats.org/drawingml/2006/picture">
                 <pic:pic xmlns:pic="http://schemas.openxmlformats.org/drawingml/2006/picture">
                   <pic:nvPicPr>
-                    <pic:cNvPr id="784509165" name=""/>
+                    <pic:cNvPr id="1881786497" name=""/>
                     <pic:cNvPicPr/>
                   </pic:nvPicPr>
-                  <pic:blipFill>
+                  <pic:blipFill rotWithShape="1">
                     <a:blip r:embed="rId16"/>
-                    <a:stretch>
-                      <a:fillRect/>
-                    </a:stretch>
+                    <a:srcRect t="10695" b="8534"/>
+                    <a:stretch/>
                   </pic:blipFill>
-                  <pic:spPr>
+                  <pic:spPr bwMode="auto">
                     <a:xfrm>
                       <a:off x="0" y="0"/>
-                      <a:ext cx="3286584" cy="1695687"/>
+                      <a:ext cx="2987839" cy="1226514"/>
                     </a:xfrm>
                     <a:prstGeom prst="rect">
                       <a:avLst/>
                     </a:prstGeom>
+                    <a:ln>
+                      <a:noFill/>
+                    </a:ln>
+                    <a:extLst>
+                      <a:ext uri="{53640926-AAD7-44D8-BBD7-CCE9431645EC}">
+                        <a14:shadowObscured xmlns:a14="http://schemas.microsoft.com/office/drawing/2010/main"/>
+                      </a:ext>
+                    </a:extLst>
                   </pic:spPr>
                 </pic:pic>
               </a:graphicData>
@@ -8372,9 +8515,11 @@
             <w:pPr>
               <w:pStyle w:val="Sinespaciado"/>
             </w:pPr>
-            <w:r>
-              <w:t>Propietario</w:t>
-            </w:r>
+            <w:proofErr w:type="spellStart"/>
+            <w:r>
+              <w:t>Adminstrador</w:t>
+            </w:r>
+            <w:proofErr w:type="spellEnd"/>
             <w:r>
               <w:t>, secretaria.</w:t>
             </w:r>
@@ -8510,7 +8655,6 @@
                 <w:b/>
                 <w:bCs/>
               </w:rPr>
-              <w:lastRenderedPageBreak/>
               <w:t>Precondiciones</w:t>
             </w:r>
           </w:p>
@@ -8550,6 +8694,7 @@
                 <w:b/>
                 <w:bCs/>
               </w:rPr>
+              <w:lastRenderedPageBreak/>
               <w:t>Flujo normal</w:t>
             </w:r>
           </w:p>
@@ -8912,28 +9057,33 @@
         <w:pStyle w:val="Subttulo"/>
       </w:pPr>
     </w:p>
+    <w:p/>
+    <w:p/>
     <w:p>
       <w:pPr>
         <w:pStyle w:val="Subttulo"/>
       </w:pPr>
       <w:r>
+        <w:lastRenderedPageBreak/>
         <w:t>CU4.Gestionar personal.</w:t>
       </w:r>
     </w:p>
     <w:p>
-      <w:r>
-        <w:lastRenderedPageBreak/>
-        <w:t xml:space="preserve">                              </w:t>
-      </w:r>
-      <w:r>
-        <w:rPr>
-          <w:noProof/>
-        </w:rPr>
+      <w:pPr>
+        <w:ind w:firstLine="0"/>
+      </w:pPr>
+      <w:r>
+        <w:t xml:space="preserve">                    </w:t>
+      </w:r>
+      <w:r>
+        <w:t xml:space="preserve">              </w:t>
+      </w:r>
+      <w:r>
         <w:drawing>
-          <wp:inline distT="0" distB="0" distL="0" distR="0" wp14:anchorId="6FF98027" wp14:editId="7EEC3FCE">
-            <wp:extent cx="3233802" cy="1606732"/>
-            <wp:effectExtent l="0" t="0" r="5080" b="0"/>
-            <wp:docPr id="682133922" name="Imagen 1"/>
+          <wp:inline distT="0" distB="0" distL="0" distR="0" wp14:anchorId="43714D38" wp14:editId="136F175E">
+            <wp:extent cx="3095077" cy="1355074"/>
+            <wp:effectExtent l="0" t="0" r="0" b="0"/>
+            <wp:docPr id="457953019" name="Imagen 1"/>
             <wp:cNvGraphicFramePr>
               <a:graphicFrameLocks xmlns:a="http://schemas.openxmlformats.org/drawingml/2006/main" noChangeAspect="1"/>
             </wp:cNvGraphicFramePr>
@@ -8941,29 +9091,39 @@
               <a:graphicData uri="http://schemas.openxmlformats.org/drawingml/2006/picture">
                 <pic:pic xmlns:pic="http://schemas.openxmlformats.org/drawingml/2006/picture">
                   <pic:nvPicPr>
-                    <pic:cNvPr id="682133922" name=""/>
+                    <pic:cNvPr id="457953019" name=""/>
                     <pic:cNvPicPr/>
                   </pic:nvPicPr>
-                  <pic:blipFill>
+                  <pic:blipFill rotWithShape="1">
                     <a:blip r:embed="rId17"/>
-                    <a:stretch>
-                      <a:fillRect/>
-                    </a:stretch>
+                    <a:srcRect t="9254" b="2988"/>
+                    <a:stretch/>
                   </pic:blipFill>
-                  <pic:spPr>
+                  <pic:spPr bwMode="auto">
                     <a:xfrm>
                       <a:off x="0" y="0"/>
-                      <a:ext cx="3242054" cy="1610832"/>
+                      <a:ext cx="3114397" cy="1363533"/>
                     </a:xfrm>
                     <a:prstGeom prst="rect">
                       <a:avLst/>
                     </a:prstGeom>
+                    <a:ln>
+                      <a:noFill/>
+                    </a:ln>
+                    <a:extLst>
+                      <a:ext uri="{53640926-AAD7-44D8-BBD7-CCE9431645EC}">
+                        <a14:shadowObscured xmlns:a14="http://schemas.microsoft.com/office/drawing/2010/main"/>
+                      </a:ext>
+                    </a:extLst>
                   </pic:spPr>
                 </pic:pic>
               </a:graphicData>
             </a:graphic>
           </wp:inline>
         </w:drawing>
+      </w:r>
+      <w:r>
+        <w:t xml:space="preserve">  </w:t>
       </w:r>
     </w:p>
     <w:tbl>
@@ -9084,8 +9244,13 @@
             <w:pPr>
               <w:pStyle w:val="Sinespaciado"/>
             </w:pPr>
-            <w:r>
-              <w:t xml:space="preserve">Propietario, secretaria. </w:t>
+            <w:proofErr w:type="spellStart"/>
+            <w:r>
+              <w:t>Adminstrador</w:t>
+            </w:r>
+            <w:proofErr w:type="spellEnd"/>
+            <w:r>
+              <w:t xml:space="preserve">, secretaria. </w:t>
             </w:r>
           </w:p>
         </w:tc>
@@ -9615,14 +9780,11 @@
         <w:t xml:space="preserve">                           </w:t>
       </w:r>
       <w:r>
-        <w:rPr>
-          <w:noProof/>
-        </w:rPr>
         <w:drawing>
-          <wp:inline distT="0" distB="0" distL="0" distR="0" wp14:anchorId="714F3D92" wp14:editId="07F9F783">
-            <wp:extent cx="3593244" cy="1580606"/>
-            <wp:effectExtent l="0" t="0" r="7620" b="635"/>
-            <wp:docPr id="992369433" name="Imagen 1"/>
+          <wp:inline distT="0" distB="0" distL="0" distR="0" wp14:anchorId="1FDE5D7D" wp14:editId="75F41343">
+            <wp:extent cx="3076905" cy="1189822"/>
+            <wp:effectExtent l="0" t="0" r="0" b="0"/>
+            <wp:docPr id="1713297263" name="Imagen 1"/>
             <wp:cNvGraphicFramePr>
               <a:graphicFrameLocks xmlns:a="http://schemas.openxmlformats.org/drawingml/2006/main" noChangeAspect="1"/>
             </wp:cNvGraphicFramePr>
@@ -9630,7 +9792,7 @@
               <a:graphicData uri="http://schemas.openxmlformats.org/drawingml/2006/picture">
                 <pic:pic xmlns:pic="http://schemas.openxmlformats.org/drawingml/2006/picture">
                   <pic:nvPicPr>
-                    <pic:cNvPr id="992369433" name=""/>
+                    <pic:cNvPr id="1713297263" name=""/>
                     <pic:cNvPicPr/>
                   </pic:nvPicPr>
                   <pic:blipFill>
@@ -9642,7 +9804,7 @@
                   <pic:spPr>
                     <a:xfrm>
                       <a:off x="0" y="0"/>
-                      <a:ext cx="3596893" cy="1582211"/>
+                      <a:ext cx="3095069" cy="1196846"/>
                     </a:xfrm>
                     <a:prstGeom prst="rect">
                       <a:avLst/>
@@ -9768,7 +9930,10 @@
               <w:pStyle w:val="Sinespaciado"/>
             </w:pPr>
             <w:r>
-              <w:t xml:space="preserve">Propietario, secretaria. </w:t>
+              <w:t>Administrador</w:t>
+            </w:r>
+            <w:r>
+              <w:t xml:space="preserve">, secretaria. </w:t>
             </w:r>
           </w:p>
         </w:tc>
@@ -10005,15 +10170,15 @@
               <w:pStyle w:val="Estilo2"/>
             </w:pPr>
             <w:r>
+              <w:t>El sistema muestra campos de texto para introducir los datos para el registro correcto del tipo_personal.</w:t>
+            </w:r>
+          </w:p>
+          <w:p>
+            <w:pPr>
+              <w:pStyle w:val="Sinespaciado"/>
+            </w:pPr>
+            <w:r>
               <w:lastRenderedPageBreak/>
-              <w:t>El sistema muestra campos de texto para introducir los datos para el registro correcto del tipo_personal.</w:t>
-            </w:r>
-          </w:p>
-          <w:p>
-            <w:pPr>
-              <w:pStyle w:val="Sinespaciado"/>
-            </w:pPr>
-            <w:r>
               <w:t>Acción del actor.</w:t>
             </w:r>
           </w:p>
@@ -10261,14 +10426,11 @@
         <w:t xml:space="preserve">                  </w:t>
       </w:r>
       <w:r>
-        <w:rPr>
-          <w:noProof/>
-        </w:rPr>
         <w:drawing>
-          <wp:inline distT="0" distB="0" distL="0" distR="0" wp14:anchorId="1A65F25F" wp14:editId="4840EB25">
-            <wp:extent cx="4084515" cy="1162595"/>
+          <wp:inline distT="0" distB="0" distL="0" distR="0" wp14:anchorId="0A9E0560" wp14:editId="1197CAE4">
+            <wp:extent cx="3679634" cy="707067"/>
             <wp:effectExtent l="0" t="0" r="0" b="0"/>
-            <wp:docPr id="580081386" name="Imagen 1"/>
+            <wp:docPr id="358616240" name="Imagen 1"/>
             <wp:cNvGraphicFramePr>
               <a:graphicFrameLocks xmlns:a="http://schemas.openxmlformats.org/drawingml/2006/main" noChangeAspect="1"/>
             </wp:cNvGraphicFramePr>
@@ -10276,7 +10438,7 @@
               <a:graphicData uri="http://schemas.openxmlformats.org/drawingml/2006/picture">
                 <pic:pic xmlns:pic="http://schemas.openxmlformats.org/drawingml/2006/picture">
                   <pic:nvPicPr>
-                    <pic:cNvPr id="580081386" name=""/>
+                    <pic:cNvPr id="358616240" name=""/>
                     <pic:cNvPicPr/>
                   </pic:nvPicPr>
                   <pic:blipFill>
@@ -10288,7 +10450,7 @@
                   <pic:spPr>
                     <a:xfrm>
                       <a:off x="0" y="0"/>
-                      <a:ext cx="4095060" cy="1165596"/>
+                      <a:ext cx="3697820" cy="710562"/>
                     </a:xfrm>
                     <a:prstGeom prst="rect">
                       <a:avLst/>
@@ -10420,7 +10582,7 @@
               <w:pStyle w:val="Sinespaciado"/>
             </w:pPr>
             <w:r>
-              <w:t>Propietario</w:t>
+              <w:t>Administrador</w:t>
             </w:r>
             <w:r>
               <w:t>.</w:t>
@@ -10449,7 +10611,6 @@
                 <w:b/>
                 <w:bCs/>
               </w:rPr>
-              <w:lastRenderedPageBreak/>
               <w:t xml:space="preserve">Descripción </w:t>
             </w:r>
           </w:p>
@@ -10543,6 +10704,7 @@
                 <w:b/>
                 <w:bCs/>
               </w:rPr>
+              <w:lastRenderedPageBreak/>
               <w:t>Precondiciones</w:t>
             </w:r>
           </w:p>
@@ -10990,6 +11152,16 @@
       <w:pPr>
         <w:pStyle w:val="Subttulo"/>
       </w:pPr>
+    </w:p>
+    <w:p>
+      <w:pPr>
+        <w:pStyle w:val="Subttulo"/>
+      </w:pPr>
+    </w:p>
+    <w:p>
+      <w:pPr>
+        <w:pStyle w:val="Subttulo"/>
+      </w:pPr>
       <w:r>
         <w:lastRenderedPageBreak/>
         <w:t>CU</w:t>
@@ -11006,14 +11178,11 @@
         <w:t xml:space="preserve">                                </w:t>
       </w:r>
       <w:r>
-        <w:rPr>
-          <w:noProof/>
-        </w:rPr>
         <w:drawing>
-          <wp:inline distT="0" distB="0" distL="0" distR="0" wp14:anchorId="709B3AFA" wp14:editId="7519F01B">
-            <wp:extent cx="3156197" cy="1201783"/>
-            <wp:effectExtent l="0" t="0" r="6350" b="0"/>
-            <wp:docPr id="294210288" name="Imagen 1"/>
+          <wp:inline distT="0" distB="0" distL="0" distR="0" wp14:anchorId="1191B5FB" wp14:editId="1DFF1928">
+            <wp:extent cx="3324689" cy="962159"/>
+            <wp:effectExtent l="0" t="0" r="9525" b="9525"/>
+            <wp:docPr id="1905095879" name="Imagen 1"/>
             <wp:cNvGraphicFramePr>
               <a:graphicFrameLocks xmlns:a="http://schemas.openxmlformats.org/drawingml/2006/main" noChangeAspect="1"/>
             </wp:cNvGraphicFramePr>
@@ -11021,7 +11190,7 @@
               <a:graphicData uri="http://schemas.openxmlformats.org/drawingml/2006/picture">
                 <pic:pic xmlns:pic="http://schemas.openxmlformats.org/drawingml/2006/picture">
                   <pic:nvPicPr>
-                    <pic:cNvPr id="294210288" name=""/>
+                    <pic:cNvPr id="1905095879" name=""/>
                     <pic:cNvPicPr/>
                   </pic:nvPicPr>
                   <pic:blipFill>
@@ -11033,7 +11202,7 @@
                   <pic:spPr>
                     <a:xfrm>
                       <a:off x="0" y="0"/>
-                      <a:ext cx="3166734" cy="1205795"/>
+                      <a:ext cx="3324689" cy="962159"/>
                     </a:xfrm>
                     <a:prstGeom prst="rect">
                       <a:avLst/>
@@ -11172,7 +11341,7 @@
               <w:pStyle w:val="Sinespaciado"/>
             </w:pPr>
             <w:r>
-              <w:t>Propietario</w:t>
+              <w:t>Administrador</w:t>
             </w:r>
             <w:r>
               <w:t>.</w:t>
@@ -11601,15 +11770,15 @@
               <w:pStyle w:val="Estilo2"/>
             </w:pPr>
             <w:r>
+              <w:t>Almacena los cambios y los guarda.</w:t>
+            </w:r>
+          </w:p>
+          <w:p>
+            <w:pPr>
+              <w:pStyle w:val="Estilo1"/>
+            </w:pPr>
+            <w:r>
               <w:lastRenderedPageBreak/>
-              <w:t>Almacena los cambios y los guarda.</w:t>
-            </w:r>
-          </w:p>
-          <w:p>
-            <w:pPr>
-              <w:pStyle w:val="Estilo1"/>
-            </w:pPr>
-            <w:r>
               <w:t xml:space="preserve">Eliminar </w:t>
             </w:r>
           </w:p>
@@ -11714,14 +11883,11 @@
         <w:t xml:space="preserve">                           </w:t>
       </w:r>
       <w:r>
-        <w:rPr>
-          <w:noProof/>
-        </w:rPr>
         <w:drawing>
-          <wp:inline distT="0" distB="0" distL="0" distR="0" wp14:anchorId="1F0A4ECE" wp14:editId="0265080D">
-            <wp:extent cx="3817053" cy="1136469"/>
-            <wp:effectExtent l="0" t="0" r="0" b="6985"/>
-            <wp:docPr id="1542311566" name="Imagen 1"/>
+          <wp:inline distT="0" distB="0" distL="0" distR="0" wp14:anchorId="3F57D475" wp14:editId="1DE93DF4">
+            <wp:extent cx="3441433" cy="826265"/>
+            <wp:effectExtent l="0" t="0" r="6985" b="0"/>
+            <wp:docPr id="932479591" name="Imagen 1"/>
             <wp:cNvGraphicFramePr>
               <a:graphicFrameLocks xmlns:a="http://schemas.openxmlformats.org/drawingml/2006/main" noChangeAspect="1"/>
             </wp:cNvGraphicFramePr>
@@ -11729,7 +11895,7 @@
               <a:graphicData uri="http://schemas.openxmlformats.org/drawingml/2006/picture">
                 <pic:pic xmlns:pic="http://schemas.openxmlformats.org/drawingml/2006/picture">
                   <pic:nvPicPr>
-                    <pic:cNvPr id="1542311566" name=""/>
+                    <pic:cNvPr id="932479591" name=""/>
                     <pic:cNvPicPr/>
                   </pic:nvPicPr>
                   <pic:blipFill>
@@ -11741,7 +11907,7 @@
                   <pic:spPr>
                     <a:xfrm>
                       <a:off x="0" y="0"/>
-                      <a:ext cx="3833504" cy="1141367"/>
+                      <a:ext cx="3460970" cy="830956"/>
                     </a:xfrm>
                     <a:prstGeom prst="rect">
                       <a:avLst/>
@@ -11873,7 +12039,10 @@
               <w:pStyle w:val="Sinespaciado"/>
             </w:pPr>
             <w:r>
-              <w:t xml:space="preserve">Propietario. </w:t>
+              <w:t>Administrador</w:t>
+            </w:r>
+            <w:r>
+              <w:t xml:space="preserve">. </w:t>
             </w:r>
           </w:p>
         </w:tc>
@@ -12153,31 +12322,31 @@
               <w:pStyle w:val="Estilo2"/>
             </w:pPr>
             <w:r>
+              <w:t>Validar los datos introducidos.</w:t>
+            </w:r>
+          </w:p>
+          <w:p>
+            <w:pPr>
+              <w:pStyle w:val="Estilo2"/>
+            </w:pPr>
+            <w:r>
+              <w:t>Guarda en la base de datos.</w:t>
+            </w:r>
+          </w:p>
+          <w:p>
+            <w:pPr>
+              <w:pStyle w:val="Estilo1"/>
+            </w:pPr>
+            <w:r>
+              <w:t xml:space="preserve">Modificar </w:t>
+            </w:r>
+          </w:p>
+          <w:p>
+            <w:pPr>
+              <w:pStyle w:val="Sinespaciado"/>
+            </w:pPr>
+            <w:r>
               <w:lastRenderedPageBreak/>
-              <w:t>Validar los datos introducidos.</w:t>
-            </w:r>
-          </w:p>
-          <w:p>
-            <w:pPr>
-              <w:pStyle w:val="Estilo2"/>
-            </w:pPr>
-            <w:r>
-              <w:t>Guarda en la base de datos.</w:t>
-            </w:r>
-          </w:p>
-          <w:p>
-            <w:pPr>
-              <w:pStyle w:val="Estilo1"/>
-            </w:pPr>
-            <w:r>
-              <w:t xml:space="preserve">Modificar </w:t>
-            </w:r>
-          </w:p>
-          <w:p>
-            <w:pPr>
-              <w:pStyle w:val="Sinespaciado"/>
-            </w:pPr>
-            <w:r>
               <w:t>Acción del actor</w:t>
             </w:r>
           </w:p>
@@ -12394,14 +12563,11 @@
         <w:t xml:space="preserve">          </w:t>
       </w:r>
       <w:r>
-        <w:rPr>
-          <w:noProof/>
-        </w:rPr>
         <w:drawing>
-          <wp:inline distT="0" distB="0" distL="0" distR="0" wp14:anchorId="3C8C0BF5" wp14:editId="3D4ECD9E">
-            <wp:extent cx="5040506" cy="1031966"/>
-            <wp:effectExtent l="0" t="0" r="8255" b="0"/>
-            <wp:docPr id="1398617099" name="Imagen 1"/>
+          <wp:inline distT="0" distB="0" distL="0" distR="0" wp14:anchorId="03C4ED01" wp14:editId="52EDDBF0">
+            <wp:extent cx="4439798" cy="833435"/>
+            <wp:effectExtent l="0" t="0" r="0" b="5080"/>
+            <wp:docPr id="725282420" name="Imagen 1"/>
             <wp:cNvGraphicFramePr>
               <a:graphicFrameLocks xmlns:a="http://schemas.openxmlformats.org/drawingml/2006/main" noChangeAspect="1"/>
             </wp:cNvGraphicFramePr>
@@ -12409,30 +12575,23 @@
               <a:graphicData uri="http://schemas.openxmlformats.org/drawingml/2006/picture">
                 <pic:pic xmlns:pic="http://schemas.openxmlformats.org/drawingml/2006/picture">
                   <pic:nvPicPr>
-                    <pic:cNvPr id="1398617099" name=""/>
+                    <pic:cNvPr id="725282420" name=""/>
                     <pic:cNvPicPr/>
                   </pic:nvPicPr>
-                  <pic:blipFill rotWithShape="1">
+                  <pic:blipFill>
                     <a:blip r:embed="rId22"/>
-                    <a:srcRect t="9282" b="25756"/>
-                    <a:stretch/>
+                    <a:stretch>
+                      <a:fillRect/>
+                    </a:stretch>
                   </pic:blipFill>
-                  <pic:spPr bwMode="auto">
+                  <pic:spPr>
                     <a:xfrm>
                       <a:off x="0" y="0"/>
-                      <a:ext cx="5073051" cy="1038629"/>
+                      <a:ext cx="4450579" cy="835459"/>
                     </a:xfrm>
                     <a:prstGeom prst="rect">
                       <a:avLst/>
                     </a:prstGeom>
-                    <a:ln>
-                      <a:noFill/>
-                    </a:ln>
-                    <a:extLst>
-                      <a:ext uri="{53640926-AAD7-44D8-BBD7-CCE9431645EC}">
-                        <a14:shadowObscured xmlns:a14="http://schemas.microsoft.com/office/drawing/2010/main"/>
-                      </a:ext>
-                    </a:extLst>
                   </pic:spPr>
                 </pic:pic>
               </a:graphicData>
@@ -12560,7 +12719,10 @@
               <w:pStyle w:val="Sinespaciado"/>
             </w:pPr>
             <w:r>
-              <w:t xml:space="preserve">Propietario. </w:t>
+              <w:t>Administrador</w:t>
+            </w:r>
+            <w:r>
+              <w:t xml:space="preserve">. </w:t>
             </w:r>
           </w:p>
         </w:tc>
@@ -12684,7 +12846,6 @@
                 <w:b/>
                 <w:bCs/>
               </w:rPr>
-              <w:lastRenderedPageBreak/>
               <w:t>Precondiciones</w:t>
             </w:r>
           </w:p>
@@ -12770,6 +12931,7 @@
                 <w:b/>
                 <w:bCs/>
               </w:rPr>
+              <w:lastRenderedPageBreak/>
               <w:t>Flujo normal</w:t>
             </w:r>
           </w:p>
@@ -14902,7 +15064,7 @@
   <w:abstractNum w:abstractNumId="7" w15:restartNumberingAfterBreak="0">
     <w:nsid w:val="1CAC2E2F"/>
     <w:multiLevelType w:val="hybridMultilevel"/>
-    <w:tmpl w:val="00980054"/>
+    <w:tmpl w:val="0D7A7D28"/>
     <w:lvl w:ilvl="0" w:tplc="400A000B">
       <w:start w:val="1"/>
       <w:numFmt w:val="bullet"/>

</xml_diff>